<commit_message>
Ajout Dao et Dto
Ajout des Dao et Dto, 
- seuls les Getter sont implémentés
-
</commit_message>
<xml_diff>
--- a/existant/gestFormationWeb/gestion_formation_web/App_Data/docs/Feuille_emargement_societe_jour_SQL Solutec Paris_17-01-2018_.docx
+++ b/existant/gestFormationWeb/gestion_formation_web/App_Data/docs/Feuille_emargement_societe_jour_SQL Solutec Paris_17-01-2018_.docx
@@ -1,6 +1,6 @@
 
 <file path=word/document.xml><?xml version="1.0" encoding="utf-8"?>
-<w:document xmlns:wpc="http://schemas.microsoft.com/office/word/2010/wordprocessingCanvas" xmlns:mc="http://schemas.openxmlformats.org/markup-compatibility/2006" xmlns:o="urn:schemas-microsoft-com:office:office" xmlns:r="http://schemas.openxmlformats.org/officeDocument/2006/relationships" xmlns:m="http://schemas.openxmlformats.org/officeDocument/2006/math" xmlns:v="urn:schemas-microsoft-com:vml" xmlns:wp14="http://schemas.microsoft.com/office/word/2010/wordprocessingDrawing" xmlns:wp="http://schemas.openxmlformats.org/drawingml/2006/wordprocessingDrawing" xmlns:w10="urn:schemas-microsoft-com:office:word" xmlns:w="http://schemas.openxmlformats.org/wordprocessingml/2006/main" xmlns:w14="http://schemas.microsoft.com/office/word/2010/wordml" xmlns:wpg="http://schemas.microsoft.com/office/word/2010/wordprocessingGroup" xmlns:wpi="http://schemas.microsoft.com/office/word/2010/wordprocessingInk" xmlns:wne="http://schemas.microsoft.com/office/word/2006/wordml" xmlns:wps="http://schemas.microsoft.com/office/word/2010/wordprocessingShape" mc:Ignorable="w14 wp14">
+<w:document xmlns:ve="http://schemas.openxmlformats.org/markup-compatibility/2006" xmlns:o="urn:schemas-microsoft-com:office:office" xmlns:r="http://schemas.openxmlformats.org/officeDocument/2006/relationships" xmlns:m="http://schemas.openxmlformats.org/officeDocument/2006/math" xmlns:v="urn:schemas-microsoft-com:vml" xmlns:wp="http://schemas.openxmlformats.org/drawingml/2006/wordprocessingDrawing" xmlns:w10="urn:schemas-microsoft-com:office:word" xmlns:w="http://schemas.openxmlformats.org/wordprocessingml/2006/main" xmlns:wne="http://schemas.microsoft.com/office/word/2006/wordml">
   <w:body>
     <w:p>
       <w:pPr>
@@ -40,7 +40,7 @@
           <w:left w:w="70" w:type="dxa"/>
           <w:right w:w="70" w:type="dxa"/>
         </w:tblCellMar>
-        <w:tblLook w:val="0000" w:firstRow="0" w:lastRow="0" w:firstColumn="0" w:lastColumn="0" w:noHBand="0" w:noVBand="0"/>
+        <w:tblLook w:val="0000"/>
       </w:tblPr>
       <w:tblGrid>
         <w:gridCol w:w="3860"/>
@@ -1521,8 +1521,6 @@
             <w:r>
               <w:t>17/01/2018</w:t>
             </w:r>
-            <w:bookmarkStart w:id="0" w:name="_GoBack"/>
-            <w:bookmarkEnd w:id="0"/>
           </w:p>
         </w:tc>
         <w:tc>
@@ -1618,7 +1616,7 @@
                     </pic:cNvPicPr>
                   </pic:nvPicPr>
                   <pic:blipFill>
-                    <a:blip r:embed="rId8" cstate="print"/>
+                    <a:blip r:embed="rId7" cstate="print"/>
                     <a:srcRect l="-5898" t="-4684" r="12869" b="-4770"/>
                     <a:stretch>
                       <a:fillRect/>
@@ -1698,12 +1696,12 @@
       </w:r>
     </w:p>
     <w:sectPr>
-      <w:headerReference w:type="even" r:id="rId9"/>
-      <w:headerReference w:type="default" r:id="rId10"/>
-      <w:footerReference w:type="even" r:id="rId11"/>
-      <w:footerReference w:type="default" r:id="rId12"/>
-      <w:headerReference w:type="first" r:id="rId13"/>
-      <w:footerReference w:type="first" r:id="rId14"/>
+      <w:headerReference w:type="even" r:id="rId8"/>
+      <w:headerReference w:type="default" r:id="rId9"/>
+      <w:footerReference w:type="even" r:id="rId10"/>
+      <w:footerReference w:type="default" r:id="rId11"/>
+      <w:headerReference w:type="first" r:id="rId12"/>
+      <w:footerReference w:type="first" r:id="rId13"/>
       <w:pgSz w:w="11906" w:h="16838" w:code="9"/>
       <w:pgMar w:top="1418" w:right="1106" w:bottom="360" w:left="1440" w:header="357" w:footer="709" w:gutter="0"/>
       <w:cols w:space="708"/>
@@ -1714,7 +1712,7 @@
 </file>
 
 <file path=word/endnotes.xml><?xml version="1.0" encoding="utf-8"?>
-<w:endnotes xmlns:wpc="http://schemas.microsoft.com/office/word/2010/wordprocessingCanvas" xmlns:mc="http://schemas.openxmlformats.org/markup-compatibility/2006" xmlns:o="urn:schemas-microsoft-com:office:office" xmlns:r="http://schemas.openxmlformats.org/officeDocument/2006/relationships" xmlns:m="http://schemas.openxmlformats.org/officeDocument/2006/math" xmlns:v="urn:schemas-microsoft-com:vml" xmlns:wp14="http://schemas.microsoft.com/office/word/2010/wordprocessingDrawing" xmlns:wp="http://schemas.openxmlformats.org/drawingml/2006/wordprocessingDrawing" xmlns:w10="urn:schemas-microsoft-com:office:word" xmlns:w="http://schemas.openxmlformats.org/wordprocessingml/2006/main" xmlns:w14="http://schemas.microsoft.com/office/word/2010/wordml" xmlns:wpg="http://schemas.microsoft.com/office/word/2010/wordprocessingGroup" xmlns:wpi="http://schemas.microsoft.com/office/word/2010/wordprocessingInk" xmlns:wne="http://schemas.microsoft.com/office/word/2006/wordml" xmlns:wps="http://schemas.microsoft.com/office/word/2010/wordprocessingShape" mc:Ignorable="w14 wp14">
+<w:endnotes xmlns:ve="http://schemas.openxmlformats.org/markup-compatibility/2006" xmlns:o="urn:schemas-microsoft-com:office:office" xmlns:r="http://schemas.openxmlformats.org/officeDocument/2006/relationships" xmlns:m="http://schemas.openxmlformats.org/officeDocument/2006/math" xmlns:v="urn:schemas-microsoft-com:vml" xmlns:wp="http://schemas.openxmlformats.org/drawingml/2006/wordprocessingDrawing" xmlns:w10="urn:schemas-microsoft-com:office:word" xmlns:w="http://schemas.openxmlformats.org/wordprocessingml/2006/main" xmlns:wne="http://schemas.microsoft.com/office/word/2006/wordml">
   <w:endnote w:type="separator" w:id="-1">
     <w:p>
       <w:r>
@@ -1733,7 +1731,7 @@
 </file>
 
 <file path=word/footer1.xml><?xml version="1.0" encoding="utf-8"?>
-<w:ftr xmlns:wpc="http://schemas.microsoft.com/office/word/2010/wordprocessingCanvas" xmlns:mc="http://schemas.openxmlformats.org/markup-compatibility/2006" xmlns:o="urn:schemas-microsoft-com:office:office" xmlns:r="http://schemas.openxmlformats.org/officeDocument/2006/relationships" xmlns:m="http://schemas.openxmlformats.org/officeDocument/2006/math" xmlns:v="urn:schemas-microsoft-com:vml" xmlns:wp14="http://schemas.microsoft.com/office/word/2010/wordprocessingDrawing" xmlns:wp="http://schemas.openxmlformats.org/drawingml/2006/wordprocessingDrawing" xmlns:w10="urn:schemas-microsoft-com:office:word" xmlns:w="http://schemas.openxmlformats.org/wordprocessingml/2006/main" xmlns:w14="http://schemas.microsoft.com/office/word/2010/wordml" xmlns:wpg="http://schemas.microsoft.com/office/word/2010/wordprocessingGroup" xmlns:wpi="http://schemas.microsoft.com/office/word/2010/wordprocessingInk" xmlns:wne="http://schemas.microsoft.com/office/word/2006/wordml" xmlns:wps="http://schemas.microsoft.com/office/word/2010/wordprocessingShape" mc:Ignorable="w14 wp14">
+<w:ftr xmlns:ve="http://schemas.openxmlformats.org/markup-compatibility/2006" xmlns:o="urn:schemas-microsoft-com:office:office" xmlns:r="http://schemas.openxmlformats.org/officeDocument/2006/relationships" xmlns:m="http://schemas.openxmlformats.org/officeDocument/2006/math" xmlns:v="urn:schemas-microsoft-com:vml" xmlns:wp="http://schemas.openxmlformats.org/drawingml/2006/wordprocessingDrawing" xmlns:w10="urn:schemas-microsoft-com:office:word" xmlns:w="http://schemas.openxmlformats.org/wordprocessingml/2006/main" xmlns:wne="http://schemas.microsoft.com/office/word/2006/wordml">
   <w:p>
     <w:pPr>
       <w:pStyle w:val="Pieddepage"/>
@@ -1743,7 +1741,7 @@
 </file>
 
 <file path=word/footer2.xml><?xml version="1.0" encoding="utf-8"?>
-<w:ftr xmlns:wpc="http://schemas.microsoft.com/office/word/2010/wordprocessingCanvas" xmlns:mc="http://schemas.openxmlformats.org/markup-compatibility/2006" xmlns:o="urn:schemas-microsoft-com:office:office" xmlns:r="http://schemas.openxmlformats.org/officeDocument/2006/relationships" xmlns:m="http://schemas.openxmlformats.org/officeDocument/2006/math" xmlns:v="urn:schemas-microsoft-com:vml" xmlns:wp14="http://schemas.microsoft.com/office/word/2010/wordprocessingDrawing" xmlns:wp="http://schemas.openxmlformats.org/drawingml/2006/wordprocessingDrawing" xmlns:w10="urn:schemas-microsoft-com:office:word" xmlns:w="http://schemas.openxmlformats.org/wordprocessingml/2006/main" xmlns:w14="http://schemas.microsoft.com/office/word/2010/wordml" xmlns:wpg="http://schemas.microsoft.com/office/word/2010/wordprocessingGroup" xmlns:wpi="http://schemas.microsoft.com/office/word/2010/wordprocessingInk" xmlns:wne="http://schemas.microsoft.com/office/word/2006/wordml" xmlns:wps="http://schemas.microsoft.com/office/word/2010/wordprocessingShape" mc:Ignorable="w14 wp14">
+<w:ftr xmlns:ve="http://schemas.openxmlformats.org/markup-compatibility/2006" xmlns:o="urn:schemas-microsoft-com:office:office" xmlns:r="http://schemas.openxmlformats.org/officeDocument/2006/relationships" xmlns:m="http://schemas.openxmlformats.org/officeDocument/2006/math" xmlns:v="urn:schemas-microsoft-com:vml" xmlns:wp="http://schemas.openxmlformats.org/drawingml/2006/wordprocessingDrawing" xmlns:w10="urn:schemas-microsoft-com:office:word" xmlns:w="http://schemas.openxmlformats.org/wordprocessingml/2006/main" xmlns:wne="http://schemas.microsoft.com/office/word/2006/wordml">
   <w:p>
     <w:pPr>
       <w:pStyle w:val="Pieddepage"/>
@@ -1794,7 +1792,7 @@
 </file>
 
 <file path=word/footer3.xml><?xml version="1.0" encoding="utf-8"?>
-<w:ftr xmlns:wpc="http://schemas.microsoft.com/office/word/2010/wordprocessingCanvas" xmlns:mc="http://schemas.openxmlformats.org/markup-compatibility/2006" xmlns:o="urn:schemas-microsoft-com:office:office" xmlns:r="http://schemas.openxmlformats.org/officeDocument/2006/relationships" xmlns:m="http://schemas.openxmlformats.org/officeDocument/2006/math" xmlns:v="urn:schemas-microsoft-com:vml" xmlns:wp14="http://schemas.microsoft.com/office/word/2010/wordprocessingDrawing" xmlns:wp="http://schemas.openxmlformats.org/drawingml/2006/wordprocessingDrawing" xmlns:w10="urn:schemas-microsoft-com:office:word" xmlns:w="http://schemas.openxmlformats.org/wordprocessingml/2006/main" xmlns:w14="http://schemas.microsoft.com/office/word/2010/wordml" xmlns:wpg="http://schemas.microsoft.com/office/word/2010/wordprocessingGroup" xmlns:wpi="http://schemas.microsoft.com/office/word/2010/wordprocessingInk" xmlns:wne="http://schemas.microsoft.com/office/word/2006/wordml" xmlns:wps="http://schemas.microsoft.com/office/word/2010/wordprocessingShape" mc:Ignorable="w14 wp14">
+<w:ftr xmlns:ve="http://schemas.openxmlformats.org/markup-compatibility/2006" xmlns:o="urn:schemas-microsoft-com:office:office" xmlns:r="http://schemas.openxmlformats.org/officeDocument/2006/relationships" xmlns:m="http://schemas.openxmlformats.org/officeDocument/2006/math" xmlns:v="urn:schemas-microsoft-com:vml" xmlns:wp="http://schemas.openxmlformats.org/drawingml/2006/wordprocessingDrawing" xmlns:w10="urn:schemas-microsoft-com:office:word" xmlns:w="http://schemas.openxmlformats.org/wordprocessingml/2006/main" xmlns:wne="http://schemas.microsoft.com/office/word/2006/wordml">
   <w:p>
     <w:pPr>
       <w:pStyle w:val="Pieddepage"/>
@@ -1804,7 +1802,7 @@
 </file>
 
 <file path=word/footnotes.xml><?xml version="1.0" encoding="utf-8"?>
-<w:footnotes xmlns:wpc="http://schemas.microsoft.com/office/word/2010/wordprocessingCanvas" xmlns:mc="http://schemas.openxmlformats.org/markup-compatibility/2006" xmlns:o="urn:schemas-microsoft-com:office:office" xmlns:r="http://schemas.openxmlformats.org/officeDocument/2006/relationships" xmlns:m="http://schemas.openxmlformats.org/officeDocument/2006/math" xmlns:v="urn:schemas-microsoft-com:vml" xmlns:wp14="http://schemas.microsoft.com/office/word/2010/wordprocessingDrawing" xmlns:wp="http://schemas.openxmlformats.org/drawingml/2006/wordprocessingDrawing" xmlns:w10="urn:schemas-microsoft-com:office:word" xmlns:w="http://schemas.openxmlformats.org/wordprocessingml/2006/main" xmlns:w14="http://schemas.microsoft.com/office/word/2010/wordml" xmlns:wpg="http://schemas.microsoft.com/office/word/2010/wordprocessingGroup" xmlns:wpi="http://schemas.microsoft.com/office/word/2010/wordprocessingInk" xmlns:wne="http://schemas.microsoft.com/office/word/2006/wordml" xmlns:wps="http://schemas.microsoft.com/office/word/2010/wordprocessingShape" mc:Ignorable="w14 wp14">
+<w:footnotes xmlns:ve="http://schemas.openxmlformats.org/markup-compatibility/2006" xmlns:o="urn:schemas-microsoft-com:office:office" xmlns:r="http://schemas.openxmlformats.org/officeDocument/2006/relationships" xmlns:m="http://schemas.openxmlformats.org/officeDocument/2006/math" xmlns:v="urn:schemas-microsoft-com:vml" xmlns:wp="http://schemas.openxmlformats.org/drawingml/2006/wordprocessingDrawing" xmlns:w10="urn:schemas-microsoft-com:office:word" xmlns:w="http://schemas.openxmlformats.org/wordprocessingml/2006/main" xmlns:wne="http://schemas.microsoft.com/office/word/2006/wordml">
   <w:footnote w:type="separator" w:id="-1">
     <w:p>
       <w:r>
@@ -1823,7 +1821,7 @@
 </file>
 
 <file path=word/header1.xml><?xml version="1.0" encoding="utf-8"?>
-<w:hdr xmlns:wpc="http://schemas.microsoft.com/office/word/2010/wordprocessingCanvas" xmlns:mc="http://schemas.openxmlformats.org/markup-compatibility/2006" xmlns:o="urn:schemas-microsoft-com:office:office" xmlns:r="http://schemas.openxmlformats.org/officeDocument/2006/relationships" xmlns:m="http://schemas.openxmlformats.org/officeDocument/2006/math" xmlns:v="urn:schemas-microsoft-com:vml" xmlns:wp14="http://schemas.microsoft.com/office/word/2010/wordprocessingDrawing" xmlns:wp="http://schemas.openxmlformats.org/drawingml/2006/wordprocessingDrawing" xmlns:w10="urn:schemas-microsoft-com:office:word" xmlns:w="http://schemas.openxmlformats.org/wordprocessingml/2006/main" xmlns:w14="http://schemas.microsoft.com/office/word/2010/wordml" xmlns:wpg="http://schemas.microsoft.com/office/word/2010/wordprocessingGroup" xmlns:wpi="http://schemas.microsoft.com/office/word/2010/wordprocessingInk" xmlns:wne="http://schemas.microsoft.com/office/word/2006/wordml" xmlns:wps="http://schemas.microsoft.com/office/word/2010/wordprocessingShape" mc:Ignorable="w14 wp14">
+<w:hdr xmlns:ve="http://schemas.openxmlformats.org/markup-compatibility/2006" xmlns:o="urn:schemas-microsoft-com:office:office" xmlns:r="http://schemas.openxmlformats.org/officeDocument/2006/relationships" xmlns:m="http://schemas.openxmlformats.org/officeDocument/2006/math" xmlns:v="urn:schemas-microsoft-com:vml" xmlns:wp="http://schemas.openxmlformats.org/drawingml/2006/wordprocessingDrawing" xmlns:w10="urn:schemas-microsoft-com:office:word" xmlns:w="http://schemas.openxmlformats.org/wordprocessingml/2006/main" xmlns:wne="http://schemas.microsoft.com/office/word/2006/wordml">
   <w:p>
     <w:pPr>
       <w:pStyle w:val="En-tte"/>
@@ -1863,7 +1861,7 @@
 </file>
 
 <file path=word/header2.xml><?xml version="1.0" encoding="utf-8"?>
-<w:hdr xmlns:wpc="http://schemas.microsoft.com/office/word/2010/wordprocessingCanvas" xmlns:mc="http://schemas.openxmlformats.org/markup-compatibility/2006" xmlns:o="urn:schemas-microsoft-com:office:office" xmlns:r="http://schemas.openxmlformats.org/officeDocument/2006/relationships" xmlns:m="http://schemas.openxmlformats.org/officeDocument/2006/math" xmlns:v="urn:schemas-microsoft-com:vml" xmlns:wp14="http://schemas.microsoft.com/office/word/2010/wordprocessingDrawing" xmlns:wp="http://schemas.openxmlformats.org/drawingml/2006/wordprocessingDrawing" xmlns:w10="urn:schemas-microsoft-com:office:word" xmlns:w="http://schemas.openxmlformats.org/wordprocessingml/2006/main" xmlns:w14="http://schemas.microsoft.com/office/word/2010/wordml" xmlns:wpg="http://schemas.microsoft.com/office/word/2010/wordprocessingGroup" xmlns:wpi="http://schemas.microsoft.com/office/word/2010/wordprocessingInk" xmlns:wne="http://schemas.microsoft.com/office/word/2006/wordml" xmlns:wps="http://schemas.microsoft.com/office/word/2010/wordprocessingShape" mc:Ignorable="w14 wp14">
+<w:hdr xmlns:ve="http://schemas.openxmlformats.org/markup-compatibility/2006" xmlns:o="urn:schemas-microsoft-com:office:office" xmlns:r="http://schemas.openxmlformats.org/officeDocument/2006/relationships" xmlns:m="http://schemas.openxmlformats.org/officeDocument/2006/math" xmlns:v="urn:schemas-microsoft-com:vml" xmlns:wp="http://schemas.openxmlformats.org/drawingml/2006/wordprocessingDrawing" xmlns:w10="urn:schemas-microsoft-com:office:word" xmlns:w="http://schemas.openxmlformats.org/wordprocessingml/2006/main" xmlns:wne="http://schemas.microsoft.com/office/word/2006/wordml">
   <w:p>
     <w:pPr>
       <w:pStyle w:val="En-tte"/>
@@ -2036,7 +2034,7 @@
 </file>
 
 <file path=word/header3.xml><?xml version="1.0" encoding="utf-8"?>
-<w:hdr xmlns:wpc="http://schemas.microsoft.com/office/word/2010/wordprocessingCanvas" xmlns:mc="http://schemas.openxmlformats.org/markup-compatibility/2006" xmlns:o="urn:schemas-microsoft-com:office:office" xmlns:r="http://schemas.openxmlformats.org/officeDocument/2006/relationships" xmlns:m="http://schemas.openxmlformats.org/officeDocument/2006/math" xmlns:v="urn:schemas-microsoft-com:vml" xmlns:wp14="http://schemas.microsoft.com/office/word/2010/wordprocessingDrawing" xmlns:wp="http://schemas.openxmlformats.org/drawingml/2006/wordprocessingDrawing" xmlns:w10="urn:schemas-microsoft-com:office:word" xmlns:w="http://schemas.openxmlformats.org/wordprocessingml/2006/main" xmlns:w14="http://schemas.microsoft.com/office/word/2010/wordml" xmlns:wpg="http://schemas.microsoft.com/office/word/2010/wordprocessingGroup" xmlns:wpi="http://schemas.microsoft.com/office/word/2010/wordprocessingInk" xmlns:wne="http://schemas.microsoft.com/office/word/2006/wordml" xmlns:wps="http://schemas.microsoft.com/office/word/2010/wordprocessingShape" mc:Ignorable="w14 wp14">
+<w:hdr xmlns:ve="http://schemas.openxmlformats.org/markup-compatibility/2006" xmlns:o="urn:schemas-microsoft-com:office:office" xmlns:r="http://schemas.openxmlformats.org/officeDocument/2006/relationships" xmlns:m="http://schemas.openxmlformats.org/officeDocument/2006/math" xmlns:v="urn:schemas-microsoft-com:vml" xmlns:wp="http://schemas.openxmlformats.org/drawingml/2006/wordprocessingDrawing" xmlns:w10="urn:schemas-microsoft-com:office:word" xmlns:w="http://schemas.openxmlformats.org/wordprocessingml/2006/main" xmlns:wne="http://schemas.microsoft.com/office/word/2006/wordml">
   <w:p>
     <w:pPr>
       <w:pStyle w:val="En-tte"/>
@@ -2076,7 +2074,7 @@
 </file>
 
 <file path=word/numbering.xml><?xml version="1.0" encoding="utf-8"?>
-<w:numbering xmlns:wpc="http://schemas.microsoft.com/office/word/2010/wordprocessingCanvas" xmlns:mc="http://schemas.openxmlformats.org/markup-compatibility/2006" xmlns:o="urn:schemas-microsoft-com:office:office" xmlns:r="http://schemas.openxmlformats.org/officeDocument/2006/relationships" xmlns:m="http://schemas.openxmlformats.org/officeDocument/2006/math" xmlns:v="urn:schemas-microsoft-com:vml" xmlns:wp14="http://schemas.microsoft.com/office/word/2010/wordprocessingDrawing" xmlns:wp="http://schemas.openxmlformats.org/drawingml/2006/wordprocessingDrawing" xmlns:w10="urn:schemas-microsoft-com:office:word" xmlns:w="http://schemas.openxmlformats.org/wordprocessingml/2006/main" xmlns:w14="http://schemas.microsoft.com/office/word/2010/wordml" xmlns:wpg="http://schemas.microsoft.com/office/word/2010/wordprocessingGroup" xmlns:wpi="http://schemas.microsoft.com/office/word/2010/wordprocessingInk" xmlns:wne="http://schemas.microsoft.com/office/word/2006/wordml" xmlns:wps="http://schemas.microsoft.com/office/word/2010/wordprocessingShape" mc:Ignorable="w14 wp14">
+<w:numbering xmlns:ve="http://schemas.openxmlformats.org/markup-compatibility/2006" xmlns:o="urn:schemas-microsoft-com:office:office" xmlns:r="http://schemas.openxmlformats.org/officeDocument/2006/relationships" xmlns:m="http://schemas.openxmlformats.org/officeDocument/2006/math" xmlns:v="urn:schemas-microsoft-com:vml" xmlns:wp="http://schemas.openxmlformats.org/drawingml/2006/wordprocessingDrawing" xmlns:w10="urn:schemas-microsoft-com:office:word" xmlns:w="http://schemas.openxmlformats.org/wordprocessingml/2006/main" xmlns:wne="http://schemas.microsoft.com/office/word/2006/wordml">
   <w:abstractNum w:abstractNumId="0">
     <w:nsid w:val="0CD85FC6"/>
     <w:multiLevelType w:val="hybridMultilevel"/>
@@ -2675,7 +2673,7 @@
 </file>
 
 <file path=word/styles.xml><?xml version="1.0" encoding="utf-8"?>
-<w:styles xmlns:mc="http://schemas.openxmlformats.org/markup-compatibility/2006" xmlns:r="http://schemas.openxmlformats.org/officeDocument/2006/relationships" xmlns:w="http://schemas.openxmlformats.org/wordprocessingml/2006/main" xmlns:w14="http://schemas.microsoft.com/office/word/2010/wordml" mc:Ignorable="w14">
+<w:styles xmlns:r="http://schemas.openxmlformats.org/officeDocument/2006/relationships" xmlns:w="http://schemas.openxmlformats.org/wordprocessingml/2006/main">
   <w:docDefaults>
     <w:rPrDefault>
       <w:rPr>
@@ -2965,6 +2963,7 @@
     <w:uiPriority w:val="99"/>
     <w:semiHidden/>
     <w:unhideWhenUsed/>
+    <w:qFormat/>
     <w:tblPr>
       <w:tblInd w:w="0" w:type="dxa"/>
       <w:tblCellMar>
@@ -3116,196 +3115,6 @@
       <w:b/>
       <w:bCs/>
     </w:rPr>
-  </w:style>
-</w:styles>
-</file>
-
-<file path=word/stylesWithEffects.xml><?xml version="1.0" encoding="utf-8"?>
-<w:styles xmlns:wpc="http://schemas.microsoft.com/office/word/2010/wordprocessingCanvas" xmlns:mc="http://schemas.openxmlformats.org/markup-compatibility/2006" xmlns:o="urn:schemas-microsoft-com:office:office" xmlns:r="http://schemas.openxmlformats.org/officeDocument/2006/relationships" xmlns:m="http://schemas.openxmlformats.org/officeDocument/2006/math" xmlns:v="urn:schemas-microsoft-com:vml" xmlns:wp14="http://schemas.microsoft.com/office/word/2010/wordprocessingDrawing" xmlns:wp="http://schemas.openxmlformats.org/drawingml/2006/wordprocessingDrawing" xmlns:w10="urn:schemas-microsoft-com:office:word" xmlns:w="http://schemas.openxmlformats.org/wordprocessingml/2006/main" xmlns:w14="http://schemas.microsoft.com/office/word/2010/wordml" xmlns:wpg="http://schemas.microsoft.com/office/word/2010/wordprocessingGroup" xmlns:wpi="http://schemas.microsoft.com/office/word/2010/wordprocessingInk" xmlns:wne="http://schemas.microsoft.com/office/word/2006/wordml" xmlns:wps="http://schemas.microsoft.com/office/word/2010/wordprocessingShape" mc:Ignorable="w14 wp14">
-  <w:docDefaults>
-    <w:rPrDefault>
-      <w:rPr>
-        <w:rFonts w:asciiTheme="minorHAnsi" w:eastAsiaTheme="minorEastAsia" w:hAnsiTheme="minorHAnsi" w:cstheme="minorBidi"/>
-        <w:sz w:val="22"/>
-        <w:szCs w:val="22"/>
-        <w:lang w:val="fr-FR" w:eastAsia="fr-FR" w:bidi="ar-SA"/>
-      </w:rPr>
-    </w:rPrDefault>
-    <w:pPrDefault>
-      <w:pPr>
-        <w:spacing w:after="200" w:line="276" w:lineRule="auto"/>
-      </w:pPr>
-    </w:pPrDefault>
-  </w:docDefaults>
-  <w:latentStyles w:defLockedState="0" w:defUIPriority="99" w:defSemiHidden="1" w:defUnhideWhenUsed="1" w:defQFormat="0" w:count="267">
-    <w:lsdException w:name="Normal" w:semiHidden="0" w:uiPriority="0" w:unhideWhenUsed="0" w:qFormat="1"/>
-    <w:lsdException w:name="heading 1" w:semiHidden="0" w:uiPriority="9" w:unhideWhenUsed="0" w:qFormat="1"/>
-    <w:lsdException w:name="heading 2" w:uiPriority="9" w:qFormat="1"/>
-    <w:lsdException w:name="heading 3" w:uiPriority="9" w:qFormat="1"/>
-    <w:lsdException w:name="heading 4" w:uiPriority="9" w:qFormat="1"/>
-    <w:lsdException w:name="heading 5" w:uiPriority="9" w:qFormat="1"/>
-    <w:lsdException w:name="heading 6" w:uiPriority="9" w:qFormat="1"/>
-    <w:lsdException w:name="heading 7" w:uiPriority="9" w:qFormat="1"/>
-    <w:lsdException w:name="heading 8" w:uiPriority="9" w:qFormat="1"/>
-    <w:lsdException w:name="heading 9" w:uiPriority="9" w:qFormat="1"/>
-    <w:lsdException w:name="toc 1" w:uiPriority="39"/>
-    <w:lsdException w:name="toc 2" w:uiPriority="39"/>
-    <w:lsdException w:name="toc 3" w:uiPriority="39"/>
-    <w:lsdException w:name="toc 4" w:uiPriority="39"/>
-    <w:lsdException w:name="toc 5" w:uiPriority="39"/>
-    <w:lsdException w:name="toc 6" w:uiPriority="39"/>
-    <w:lsdException w:name="toc 7" w:uiPriority="39"/>
-    <w:lsdException w:name="toc 8" w:uiPriority="39"/>
-    <w:lsdException w:name="toc 9" w:uiPriority="39"/>
-    <w:lsdException w:name="caption" w:uiPriority="35" w:qFormat="1"/>
-    <w:lsdException w:name="Title" w:semiHidden="0" w:uiPriority="10" w:unhideWhenUsed="0" w:qFormat="1"/>
-    <w:lsdException w:name="Default Paragraph Font" w:uiPriority="1"/>
-    <w:lsdException w:name="Subtitle" w:semiHidden="0" w:uiPriority="11" w:unhideWhenUsed="0" w:qFormat="1"/>
-    <w:lsdException w:name="Strong" w:semiHidden="0" w:uiPriority="22" w:unhideWhenUsed="0" w:qFormat="1"/>
-    <w:lsdException w:name="Emphasis" w:semiHidden="0" w:uiPriority="20" w:unhideWhenUsed="0" w:qFormat="1"/>
-    <w:lsdException w:name="Table Grid" w:semiHidden="0" w:uiPriority="59" w:unhideWhenUsed="0"/>
-    <w:lsdException w:name="Placeholder Text" w:unhideWhenUsed="0"/>
-    <w:lsdException w:name="No Spacing" w:semiHidden="0" w:uiPriority="1" w:unhideWhenUsed="0" w:qFormat="1"/>
-    <w:lsdException w:name="Light Shading" w:semiHidden="0" w:uiPriority="60" w:unhideWhenUsed="0"/>
-    <w:lsdException w:name="Light List" w:semiHidden="0" w:uiPriority="61" w:unhideWhenUsed="0"/>
-    <w:lsdException w:name="Light Grid" w:semiHidden="0" w:uiPriority="62" w:unhideWhenUsed="0"/>
-    <w:lsdException w:name="Medium Shading 1" w:semiHidden="0" w:uiPriority="63" w:unhideWhenUsed="0"/>
-    <w:lsdException w:name="Medium Shading 2" w:semiHidden="0" w:uiPriority="64" w:unhideWhenUsed="0"/>
-    <w:lsdException w:name="Medium List 1" w:semiHidden="0" w:uiPriority="65" w:unhideWhenUsed="0"/>
-    <w:lsdException w:name="Medium List 2" w:semiHidden="0" w:uiPriority="66" w:unhideWhenUsed="0"/>
-    <w:lsdException w:name="Medium Grid 1" w:semiHidden="0" w:uiPriority="67" w:unhideWhenUsed="0"/>
-    <w:lsdException w:name="Medium Grid 2" w:semiHidden="0" w:uiPriority="68" w:unhideWhenUsed="0"/>
-    <w:lsdException w:name="Medium Grid 3" w:semiHidden="0" w:uiPriority="69" w:unhideWhenUsed="0"/>
-    <w:lsdException w:name="Dark List" w:semiHidden="0" w:uiPriority="70" w:unhideWhenUsed="0"/>
-    <w:lsdException w:name="Colorful Shading" w:semiHidden="0" w:uiPriority="71" w:unhideWhenUsed="0"/>
-    <w:lsdException w:name="Colorful List" w:semiHidden="0" w:uiPriority="72" w:unhideWhenUsed="0"/>
-    <w:lsdException w:name="Colorful Grid" w:semiHidden="0" w:uiPriority="73" w:unhideWhenUsed="0"/>
-    <w:lsdException w:name="Light Shading Accent 1" w:semiHidden="0" w:uiPriority="60" w:unhideWhenUsed="0"/>
-    <w:lsdException w:name="Light List Accent 1" w:semiHidden="0" w:uiPriority="61" w:unhideWhenUsed="0"/>
-    <w:lsdException w:name="Light Grid Accent 1" w:semiHidden="0" w:uiPriority="62" w:unhideWhenUsed="0"/>
-    <w:lsdException w:name="Medium Shading 1 Accent 1" w:semiHidden="0" w:uiPriority="63" w:unhideWhenUsed="0"/>
-    <w:lsdException w:name="Medium Shading 2 Accent 1" w:semiHidden="0" w:uiPriority="64" w:unhideWhenUsed="0"/>
-    <w:lsdException w:name="Medium List 1 Accent 1" w:semiHidden="0" w:uiPriority="65" w:unhideWhenUsed="0"/>
-    <w:lsdException w:name="Revision" w:unhideWhenUsed="0"/>
-    <w:lsdException w:name="List Paragraph" w:semiHidden="0" w:uiPriority="34" w:unhideWhenUsed="0" w:qFormat="1"/>
-    <w:lsdException w:name="Quote" w:semiHidden="0" w:uiPriority="29" w:unhideWhenUsed="0" w:qFormat="1"/>
-    <w:lsdException w:name="Intense Quote" w:semiHidden="0" w:uiPriority="30" w:unhideWhenUsed="0" w:qFormat="1"/>
-    <w:lsdException w:name="Medium List 2 Accent 1" w:semiHidden="0" w:uiPriority="66" w:unhideWhenUsed="0"/>
-    <w:lsdException w:name="Medium Grid 1 Accent 1" w:semiHidden="0" w:uiPriority="67" w:unhideWhenUsed="0"/>
-    <w:lsdException w:name="Medium Grid 2 Accent 1" w:semiHidden="0" w:uiPriority="68" w:unhideWhenUsed="0"/>
-    <w:lsdException w:name="Medium Grid 3 Accent 1" w:semiHidden="0" w:uiPriority="69" w:unhideWhenUsed="0"/>
-    <w:lsdException w:name="Dark List Accent 1" w:semiHidden="0" w:uiPriority="70" w:unhideWhenUsed="0"/>
-    <w:lsdException w:name="Colorful Shading Accent 1" w:semiHidden="0" w:uiPriority="71" w:unhideWhenUsed="0"/>
-    <w:lsdException w:name="Colorful List Accent 1" w:semiHidden="0" w:uiPriority="72" w:unhideWhenUsed="0"/>
-    <w:lsdException w:name="Colorful Grid Accent 1" w:semiHidden="0" w:uiPriority="73" w:unhideWhenUsed="0"/>
-    <w:lsdException w:name="Light Shading Accent 2" w:semiHidden="0" w:uiPriority="60" w:unhideWhenUsed="0"/>
-    <w:lsdException w:name="Light List Accent 2" w:semiHidden="0" w:uiPriority="61" w:unhideWhenUsed="0"/>
-    <w:lsdException w:name="Light Grid Accent 2" w:semiHidden="0" w:uiPriority="62" w:unhideWhenUsed="0"/>
-    <w:lsdException w:name="Medium Shading 1 Accent 2" w:semiHidden="0" w:uiPriority="63" w:unhideWhenUsed="0"/>
-    <w:lsdException w:name="Medium Shading 2 Accent 2" w:semiHidden="0" w:uiPriority="64" w:unhideWhenUsed="0"/>
-    <w:lsdException w:name="Medium List 1 Accent 2" w:semiHidden="0" w:uiPriority="65" w:unhideWhenUsed="0"/>
-    <w:lsdException w:name="Medium List 2 Accent 2" w:semiHidden="0" w:uiPriority="66" w:unhideWhenUsed="0"/>
-    <w:lsdException w:name="Medium Grid 1 Accent 2" w:semiHidden="0" w:uiPriority="67" w:unhideWhenUsed="0"/>
-    <w:lsdException w:name="Medium Grid 2 Accent 2" w:semiHidden="0" w:uiPriority="68" w:unhideWhenUsed="0"/>
-    <w:lsdException w:name="Medium Grid 3 Accent 2" w:semiHidden="0" w:uiPriority="69" w:unhideWhenUsed="0"/>
-    <w:lsdException w:name="Dark List Accent 2" w:semiHidden="0" w:uiPriority="70" w:unhideWhenUsed="0"/>
-    <w:lsdException w:name="Colorful Shading Accent 2" w:semiHidden="0" w:uiPriority="71" w:unhideWhenUsed="0"/>
-    <w:lsdException w:name="Colorful List Accent 2" w:semiHidden="0" w:uiPriority="72" w:unhideWhenUsed="0"/>
-    <w:lsdException w:name="Colorful Grid Accent 2" w:semiHidden="0" w:uiPriority="73" w:unhideWhenUsed="0"/>
-    <w:lsdException w:name="Light Shading Accent 3" w:semiHidden="0" w:uiPriority="60" w:unhideWhenUsed="0"/>
-    <w:lsdException w:name="Light List Accent 3" w:semiHidden="0" w:uiPriority="61" w:unhideWhenUsed="0"/>
-    <w:lsdException w:name="Light Grid Accent 3" w:semiHidden="0" w:uiPriority="62" w:unhideWhenUsed="0"/>
-    <w:lsdException w:name="Medium Shading 1 Accent 3" w:semiHidden="0" w:uiPriority="63" w:unhideWhenUsed="0"/>
-    <w:lsdException w:name="Medium Shading 2 Accent 3" w:semiHidden="0" w:uiPriority="64" w:unhideWhenUsed="0"/>
-    <w:lsdException w:name="Medium List 1 Accent 3" w:semiHidden="0" w:uiPriority="65" w:unhideWhenUsed="0"/>
-    <w:lsdException w:name="Medium List 2 Accent 3" w:semiHidden="0" w:uiPriority="66" w:unhideWhenUsed="0"/>
-    <w:lsdException w:name="Medium Grid 1 Accent 3" w:semiHidden="0" w:uiPriority="67" w:unhideWhenUsed="0"/>
-    <w:lsdException w:name="Medium Grid 2 Accent 3" w:semiHidden="0" w:uiPriority="68" w:unhideWhenUsed="0"/>
-    <w:lsdException w:name="Medium Grid 3 Accent 3" w:semiHidden="0" w:uiPriority="69" w:unhideWhenUsed="0"/>
-    <w:lsdException w:name="Dark List Accent 3" w:semiHidden="0" w:uiPriority="70" w:unhideWhenUsed="0"/>
-    <w:lsdException w:name="Colorful Shading Accent 3" w:semiHidden="0" w:uiPriority="71" w:unhideWhenUsed="0"/>
-    <w:lsdException w:name="Colorful List Accent 3" w:semiHidden="0" w:uiPriority="72" w:unhideWhenUsed="0"/>
-    <w:lsdException w:name="Colorful Grid Accent 3" w:semiHidden="0" w:uiPriority="73" w:unhideWhenUsed="0"/>
-    <w:lsdException w:name="Light Shading Accent 4" w:semiHidden="0" w:uiPriority="60" w:unhideWhenUsed="0"/>
-    <w:lsdException w:name="Light List Accent 4" w:semiHidden="0" w:uiPriority="61" w:unhideWhenUsed="0"/>
-    <w:lsdException w:name="Light Grid Accent 4" w:semiHidden="0" w:uiPriority="62" w:unhideWhenUsed="0"/>
-    <w:lsdException w:name="Medium Shading 1 Accent 4" w:semiHidden="0" w:uiPriority="63" w:unhideWhenUsed="0"/>
-    <w:lsdException w:name="Medium Shading 2 Accent 4" w:semiHidden="0" w:uiPriority="64" w:unhideWhenUsed="0"/>
-    <w:lsdException w:name="Medium List 1 Accent 4" w:semiHidden="0" w:uiPriority="65" w:unhideWhenUsed="0"/>
-    <w:lsdException w:name="Medium List 2 Accent 4" w:semiHidden="0" w:uiPriority="66" w:unhideWhenUsed="0"/>
-    <w:lsdException w:name="Medium Grid 1 Accent 4" w:semiHidden="0" w:uiPriority="67" w:unhideWhenUsed="0"/>
-    <w:lsdException w:name="Medium Grid 2 Accent 4" w:semiHidden="0" w:uiPriority="68" w:unhideWhenUsed="0"/>
-    <w:lsdException w:name="Medium Grid 3 Accent 4" w:semiHidden="0" w:uiPriority="69" w:unhideWhenUsed="0"/>
-    <w:lsdException w:name="Dark List Accent 4" w:semiHidden="0" w:uiPriority="70" w:unhideWhenUsed="0"/>
-    <w:lsdException w:name="Colorful Shading Accent 4" w:semiHidden="0" w:uiPriority="71" w:unhideWhenUsed="0"/>
-    <w:lsdException w:name="Colorful List Accent 4" w:semiHidden="0" w:uiPriority="72" w:unhideWhenUsed="0"/>
-    <w:lsdException w:name="Colorful Grid Accent 4" w:semiHidden="0" w:uiPriority="73" w:unhideWhenUsed="0"/>
-    <w:lsdException w:name="Light Shading Accent 5" w:semiHidden="0" w:uiPriority="60" w:unhideWhenUsed="0"/>
-    <w:lsdException w:name="Light List Accent 5" w:semiHidden="0" w:uiPriority="61" w:unhideWhenUsed="0"/>
-    <w:lsdException w:name="Light Grid Accent 5" w:semiHidden="0" w:uiPriority="62" w:unhideWhenUsed="0"/>
-    <w:lsdException w:name="Medium Shading 1 Accent 5" w:semiHidden="0" w:uiPriority="63" w:unhideWhenUsed="0"/>
-    <w:lsdException w:name="Medium Shading 2 Accent 5" w:semiHidden="0" w:uiPriority="64" w:unhideWhenUsed="0"/>
-    <w:lsdException w:name="Medium List 1 Accent 5" w:semiHidden="0" w:uiPriority="65" w:unhideWhenUsed="0"/>
-    <w:lsdException w:name="Medium List 2 Accent 5" w:semiHidden="0" w:uiPriority="66" w:unhideWhenUsed="0"/>
-    <w:lsdException w:name="Medium Grid 1 Accent 5" w:semiHidden="0" w:uiPriority="67" w:unhideWhenUsed="0"/>
-    <w:lsdException w:name="Medium Grid 2 Accent 5" w:semiHidden="0" w:uiPriority="68" w:unhideWhenUsed="0"/>
-    <w:lsdException w:name="Medium Grid 3 Accent 5" w:semiHidden="0" w:uiPriority="69" w:unhideWhenUsed="0"/>
-    <w:lsdException w:name="Dark List Accent 5" w:semiHidden="0" w:uiPriority="70" w:unhideWhenUsed="0"/>
-    <w:lsdException w:name="Colorful Shading Accent 5" w:semiHidden="0" w:uiPriority="71" w:unhideWhenUsed="0"/>
-    <w:lsdException w:name="Colorful List Accent 5" w:semiHidden="0" w:uiPriority="72" w:unhideWhenUsed="0"/>
-    <w:lsdException w:name="Colorful Grid Accent 5" w:semiHidden="0" w:uiPriority="73" w:unhideWhenUsed="0"/>
-    <w:lsdException w:name="Light Shading Accent 6" w:semiHidden="0" w:uiPriority="60" w:unhideWhenUsed="0"/>
-    <w:lsdException w:name="Light List Accent 6" w:semiHidden="0" w:uiPriority="61" w:unhideWhenUsed="0"/>
-    <w:lsdException w:name="Light Grid Accent 6" w:semiHidden="0" w:uiPriority="62" w:unhideWhenUsed="0"/>
-    <w:lsdException w:name="Medium Shading 1 Accent 6" w:semiHidden="0" w:uiPriority="63" w:unhideWhenUsed="0"/>
-    <w:lsdException w:name="Medium Shading 2 Accent 6" w:semiHidden="0" w:uiPriority="64" w:unhideWhenUsed="0"/>
-    <w:lsdException w:name="Medium List 1 Accent 6" w:semiHidden="0" w:uiPriority="65" w:unhideWhenUsed="0"/>
-    <w:lsdException w:name="Medium List 2 Accent 6" w:semiHidden="0" w:uiPriority="66" w:unhideWhenUsed="0"/>
-    <w:lsdException w:name="Medium Grid 1 Accent 6" w:semiHidden="0" w:uiPriority="67" w:unhideWhenUsed="0"/>
-    <w:lsdException w:name="Medium Grid 2 Accent 6" w:semiHidden="0" w:uiPriority="68" w:unhideWhenUsed="0"/>
-    <w:lsdException w:name="Medium Grid 3 Accent 6" w:semiHidden="0" w:uiPriority="69" w:unhideWhenUsed="0"/>
-    <w:lsdException w:name="Dark List Accent 6" w:semiHidden="0" w:uiPriority="70" w:unhideWhenUsed="0"/>
-    <w:lsdException w:name="Colorful Shading Accent 6" w:semiHidden="0" w:uiPriority="71" w:unhideWhenUsed="0"/>
-    <w:lsdException w:name="Colorful List Accent 6" w:semiHidden="0" w:uiPriority="72" w:unhideWhenUsed="0"/>
-    <w:lsdException w:name="Colorful Grid Accent 6" w:semiHidden="0" w:uiPriority="73" w:unhideWhenUsed="0"/>
-    <w:lsdException w:name="Subtle Emphasis" w:semiHidden="0" w:uiPriority="19" w:unhideWhenUsed="0" w:qFormat="1"/>
-    <w:lsdException w:name="Intense Emphasis" w:semiHidden="0" w:uiPriority="21" w:unhideWhenUsed="0" w:qFormat="1"/>
-    <w:lsdException w:name="Subtle Reference" w:semiHidden="0" w:uiPriority="31" w:unhideWhenUsed="0" w:qFormat="1"/>
-    <w:lsdException w:name="Intense Reference" w:semiHidden="0" w:uiPriority="32" w:unhideWhenUsed="0" w:qFormat="1"/>
-    <w:lsdException w:name="Book Title" w:semiHidden="0" w:uiPriority="33" w:unhideWhenUsed="0" w:qFormat="1"/>
-    <w:lsdException w:name="Bibliography" w:uiPriority="37"/>
-    <w:lsdException w:name="TOC Heading" w:uiPriority="39" w:qFormat="1"/>
-  </w:latentStyles>
-  <w:style w:type="paragraph" w:default="1" w:styleId="Normal">
-    <w:name w:val="Normal"/>
-    <w:qFormat/>
-  </w:style>
-  <w:style w:type="character" w:default="1" w:styleId="Policepardfaut">
-    <w:name w:val="Default Paragraph Font"/>
-    <w:uiPriority w:val="1"/>
-    <w:semiHidden/>
-    <w:unhideWhenUsed/>
-  </w:style>
-  <w:style w:type="table" w:default="1" w:styleId="TableauNormal">
-    <w:name w:val="Normal Table"/>
-    <w:uiPriority w:val="99"/>
-    <w:semiHidden/>
-    <w:unhideWhenUsed/>
-    <w:tblPr>
-      <w:tblInd w:w="0" w:type="dxa"/>
-      <w:tblCellMar>
-        <w:top w:w="0" w:type="dxa"/>
-        <w:left w:w="108" w:type="dxa"/>
-        <w:bottom w:w="0" w:type="dxa"/>
-        <w:right w:w="108" w:type="dxa"/>
-      </w:tblCellMar>
-    </w:tblPr>
-  </w:style>
-  <w:style w:type="numbering" w:default="1" w:styleId="Aucuneliste">
-    <w:name w:val="No List"/>
-    <w:uiPriority w:val="99"/>
-    <w:semiHidden/>
-    <w:unhideWhenUsed/>
   </w:style>
 </w:styles>
 </file>

</xml_diff>